<commit_message>
step30 NU MAI FOLOSIM EDGE
</commit_message>
<xml_diff>
--- a/Notes.docx
+++ b/Notes.docx
@@ -4903,9 +4903,17 @@
           <w:szCs w:val="28"/>
         </w:rPr>
         <w:drawing>
-          <wp:inline distT="0" distB="0" distL="0" distR="0" wp14:anchorId="242A9F9C" wp14:editId="1239DF8B">
+          <wp:anchor distT="0" distB="0" distL="114300" distR="114300" simplePos="0" relativeHeight="251658240" behindDoc="0" locked="0" layoutInCell="1" allowOverlap="1" wp14:anchorId="242A9F9C" wp14:editId="5811B814">
+            <wp:simplePos x="914400" y="5626100"/>
+            <wp:positionH relativeFrom="column">
+              <wp:align>left</wp:align>
+            </wp:positionH>
+            <wp:positionV relativeFrom="paragraph">
+              <wp:align>top</wp:align>
+            </wp:positionV>
             <wp:extent cx="3210373" cy="1314633"/>
-            <wp:effectExtent l="0" t="0" r="9525" b="0"/>
+            <wp:effectExtent l="0" t="0" r="0" b="0"/>
+            <wp:wrapSquare wrapText="bothSides"/>
             <wp:docPr id="31" name="Picture 31" descr="Graphical user interface, text, application&#10;&#10;Description automatically generated"/>
             <wp:cNvGraphicFramePr>
               <a:graphicFrameLocks xmlns:a="http://schemas.openxmlformats.org/drawingml/2006/main" noChangeAspect="1"/>
@@ -4918,7 +4926,13 @@
                     <pic:cNvPicPr/>
                   </pic:nvPicPr>
                   <pic:blipFill>
-                    <a:blip r:embed="rId49"/>
+                    <a:blip r:embed="rId49">
+                      <a:extLst>
+                        <a:ext uri="{28A0092B-C50C-407E-A947-70E740481C1C}">
+                          <a14:useLocalDpi xmlns:a14="http://schemas.microsoft.com/office/drawing/2010/main" val="0"/>
+                        </a:ext>
+                      </a:extLst>
+                    </a:blip>
                     <a:stretch>
                       <a:fillRect/>
                     </a:stretch>
@@ -4935,8 +4949,170 @@
                 </pic:pic>
               </a:graphicData>
             </a:graphic>
-          </wp:inline>
+          </wp:anchor>
         </w:drawing>
+      </w:r>
+    </w:p>
+    <w:p>
+      <w:pPr>
+        <w:rPr>
+          <w:sz w:val="28"/>
+          <w:szCs w:val="28"/>
+        </w:rPr>
+      </w:pPr>
+    </w:p>
+    <w:p>
+      <w:pPr>
+        <w:rPr>
+          <w:sz w:val="28"/>
+          <w:szCs w:val="28"/>
+        </w:rPr>
+      </w:pPr>
+    </w:p>
+    <w:p>
+      <w:pPr>
+        <w:rPr>
+          <w:sz w:val="28"/>
+          <w:szCs w:val="28"/>
+        </w:rPr>
+      </w:pPr>
+    </w:p>
+    <w:p>
+      <w:pPr>
+        <w:rPr>
+          <w:sz w:val="28"/>
+          <w:szCs w:val="28"/>
+        </w:rPr>
+      </w:pPr>
+    </w:p>
+    <w:p>
+      <w:pPr>
+        <w:rPr>
+          <w:b/>
+          <w:bCs/>
+          <w:noProof/>
+          <w:sz w:val="28"/>
+          <w:szCs w:val="28"/>
+        </w:rPr>
+      </w:pPr>
+      <w:r>
+        <w:rPr>
+          <w:b/>
+          <w:bCs/>
+          <w:noProof/>
+          <w:sz w:val="28"/>
+          <w:szCs w:val="28"/>
+        </w:rPr>
+        <w:t xml:space="preserve">Step </w:t>
+      </w:r>
+      <w:r>
+        <w:rPr>
+          <w:b/>
+          <w:bCs/>
+          <w:noProof/>
+          <w:sz w:val="28"/>
+          <w:szCs w:val="28"/>
+        </w:rPr>
+        <w:t>29 Debugg</w:t>
+      </w:r>
+    </w:p>
+    <w:p>
+      <w:pPr>
+        <w:rPr>
+          <w:noProof/>
+          <w:sz w:val="28"/>
+          <w:szCs w:val="28"/>
+        </w:rPr>
+      </w:pPr>
+      <w:r>
+        <w:rPr>
+          <w:noProof/>
+          <w:sz w:val="28"/>
+          <w:szCs w:val="28"/>
+        </w:rPr>
+        <w:t>Pt chrome trb sa avem extensia instalata</w:t>
+      </w:r>
+    </w:p>
+    <w:p>
+      <w:pPr>
+        <w:rPr>
+          <w:noProof/>
+          <w:sz w:val="28"/>
+          <w:szCs w:val="28"/>
+        </w:rPr>
+      </w:pPr>
+      <w:r>
+        <w:rPr>
+          <w:noProof/>
+          <w:sz w:val="28"/>
+          <w:szCs w:val="28"/>
+        </w:rPr>
+        <w:t>Apoi: CTRL+SHIFT+ALT+S</w:t>
+      </w:r>
+    </w:p>
+    <w:p>
+      <w:pPr>
+        <w:rPr>
+          <w:noProof/>
+          <w:sz w:val="28"/>
+          <w:szCs w:val="28"/>
+        </w:rPr>
+      </w:pPr>
+      <w:r>
+        <w:rPr>
+          <w:noProof/>
+          <w:sz w:val="28"/>
+          <w:szCs w:val="28"/>
+        </w:rPr>
+        <w:t>Trb sa dau refresh ca sa apas iar</w:t>
+      </w:r>
+    </w:p>
+    <w:p>
+      <w:pPr>
+        <w:rPr>
+          <w:b/>
+          <w:bCs/>
+          <w:noProof/>
+          <w:sz w:val="28"/>
+          <w:szCs w:val="28"/>
+        </w:rPr>
+      </w:pPr>
+    </w:p>
+    <w:p>
+      <w:pPr>
+        <w:rPr>
+          <w:b/>
+          <w:bCs/>
+          <w:noProof/>
+          <w:sz w:val="28"/>
+          <w:szCs w:val="28"/>
+        </w:rPr>
+      </w:pPr>
+      <w:r>
+        <w:rPr>
+          <w:b/>
+          <w:bCs/>
+          <w:noProof/>
+          <w:sz w:val="28"/>
+          <w:szCs w:val="28"/>
+        </w:rPr>
+        <w:lastRenderedPageBreak/>
+        <w:t>Step 30 Routing and Navigation</w:t>
+      </w:r>
+    </w:p>
+    <w:p>
+      <w:pPr>
+        <w:rPr>
+          <w:sz w:val="28"/>
+          <w:szCs w:val="28"/>
+        </w:rPr>
+      </w:pPr>
+      <w:r>
+        <w:rPr>
+          <w:sz w:val="28"/>
+          <w:szCs w:val="28"/>
+        </w:rPr>
+        <w:br w:type="textWrapping" w:clear="all"/>
       </w:r>
     </w:p>
     <w:sectPr>

</xml_diff>